<commit_message>
Added clearer description of research question
</commit_message>
<xml_diff>
--- a/Assignments/A9/Perspectives_Assignment9.docx
+++ b/Assignments/A9/Perspectives_Assignment9.docx
@@ -289,24 +289,23 @@
           <w:sz w:val="24"/>
           <w:szCs w:val="24"/>
         </w:rPr>
-        <w:t>“consistent with contemporary theories of identity and culture.”</w:t>
-      </w:r>
-      <w:proofErr w:type="gramStart"/>
-      <w:r>
-        <w:rPr>
-          <w:rFonts w:cstheme="minorHAnsi"/>
-          <w:sz w:val="24"/>
-          <w:szCs w:val="24"/>
-        </w:rPr>
-        <w:t>(Kozlowski et al, 2018</w:t>
-      </w:r>
-      <w:r>
-        <w:rPr>
-          <w:rFonts w:cstheme="minorHAnsi"/>
-          <w:sz w:val="24"/>
-          <w:szCs w:val="24"/>
-        </w:rPr>
-        <w:t xml:space="preserve">, p. </w:t>
+        <w:t>“consistent with contemporary theories of identity and culture.”(Kozlowski et al, 2018</w:t>
+      </w:r>
+      <w:r>
+        <w:rPr>
+          <w:rFonts w:cstheme="minorHAnsi"/>
+          <w:sz w:val="24"/>
+          <w:szCs w:val="24"/>
+        </w:rPr>
+        <w:t>, p</w:t>
+      </w:r>
+      <w:r>
+        <w:rPr>
+          <w:rFonts w:cstheme="minorHAnsi"/>
+          <w:sz w:val="24"/>
+          <w:szCs w:val="24"/>
+        </w:rPr>
+        <w:t>.</w:t>
       </w:r>
       <w:r>
         <w:rPr>
@@ -330,16 +329,7 @@
           <w:sz w:val="24"/>
           <w:szCs w:val="24"/>
         </w:rPr>
-        <w:t>.</w:t>
-      </w:r>
-      <w:proofErr w:type="gramEnd"/>
-      <w:r>
-        <w:rPr>
-          <w:rFonts w:cstheme="minorHAnsi"/>
-          <w:sz w:val="24"/>
-          <w:szCs w:val="24"/>
-        </w:rPr>
-        <w:t xml:space="preserve"> They illustrate this idea with applications to the specific cultural concepts of race, class and gender across time (the 20</w:t>
+        <w:t>. They illustrate this idea with applications to the specific cultural concepts of race, class and gender across time (the 20</w:t>
       </w:r>
       <w:r>
         <w:rPr>
@@ -3046,7 +3036,43 @@
           <w:sz w:val="24"/>
           <w:szCs w:val="24"/>
         </w:rPr>
-        <w:t>a number of stereotypes and extant belief systems. Not far from the scope of this paper, associations between professions and class could be tracked over the decades</w:t>
+        <w:t xml:space="preserve">a number of stereotypes and extant belief systems. </w:t>
+      </w:r>
+    </w:p>
+    <w:p>
+      <w:pPr>
+        <w:autoSpaceDE w:val="0"/>
+        <w:autoSpaceDN w:val="0"/>
+        <w:adjustRightInd w:val="0"/>
+        <w:spacing w:after="0" w:line="240" w:lineRule="auto"/>
+        <w:ind w:right="402"/>
+        <w:rPr>
+          <w:rFonts w:eastAsia="TimesNewRomanPSMT" w:cstheme="minorHAnsi"/>
+          <w:sz w:val="24"/>
+          <w:szCs w:val="24"/>
+        </w:rPr>
+      </w:pPr>
+    </w:p>
+    <w:p>
+      <w:pPr>
+        <w:autoSpaceDE w:val="0"/>
+        <w:autoSpaceDN w:val="0"/>
+        <w:adjustRightInd w:val="0"/>
+        <w:spacing w:after="0" w:line="240" w:lineRule="auto"/>
+        <w:ind w:right="402"/>
+        <w:rPr>
+          <w:rFonts w:eastAsia="TimesNewRomanPSMT" w:cstheme="minorHAnsi"/>
+          <w:sz w:val="24"/>
+          <w:szCs w:val="24"/>
+        </w:rPr>
+      </w:pPr>
+      <w:r>
+        <w:rPr>
+          <w:rFonts w:eastAsia="TimesNewRomanPSMT" w:cstheme="minorHAnsi"/>
+          <w:sz w:val="24"/>
+          <w:szCs w:val="24"/>
+        </w:rPr>
+        <w:t>Not far from the scope of this paper, associations between professions and class could be tracked over the decades</w:t>
       </w:r>
       <w:r>
         <w:rPr>
@@ -3086,15 +3112,23 @@
           <w:sz w:val="24"/>
           <w:szCs w:val="24"/>
         </w:rPr>
-        <w:t xml:space="preserve">lp understand the trajectory of the importance of both hardware and software-related roles before arriving at the present age of data. </w:t>
-      </w:r>
-      <w:r>
-        <w:rPr>
-          <w:rFonts w:eastAsia="TimesNewRomanPSMT" w:cstheme="minorHAnsi"/>
-          <w:sz w:val="24"/>
-          <w:szCs w:val="24"/>
-        </w:rPr>
-        <w:t>Other</w:t>
+        <w:t>lp understand the trajectory of the importance of both hardware and software-related roles before arr</w:t>
+      </w:r>
+      <w:r>
+        <w:rPr>
+          <w:rFonts w:eastAsia="TimesNewRomanPSMT" w:cstheme="minorHAnsi"/>
+          <w:sz w:val="24"/>
+          <w:szCs w:val="24"/>
+        </w:rPr>
+        <w:t>iving at the present digital age</w:t>
+      </w:r>
+      <w:r>
+        <w:rPr>
+          <w:rFonts w:eastAsia="TimesNewRomanPSMT" w:cstheme="minorHAnsi"/>
+          <w:sz w:val="24"/>
+          <w:szCs w:val="24"/>
+        </w:rPr>
+        <w:t>.</w:t>
       </w:r>
       <w:r>
         <w:rPr>
@@ -3104,29 +3138,279 @@
         </w:rPr>
         <w:t xml:space="preserve"> </w:t>
       </w:r>
-      <w:r>
-        <w:rPr>
-          <w:rFonts w:eastAsia="TimesNewRomanPSMT" w:cstheme="minorHAnsi"/>
-          <w:sz w:val="24"/>
-          <w:szCs w:val="24"/>
-        </w:rPr>
-        <w:t xml:space="preserve">sensitive connotations such as the linking of ‘terrorism’ or ‘extremism’ with ‘Islam’ could </w:t>
-      </w:r>
-      <w:r>
-        <w:rPr>
-          <w:rFonts w:eastAsia="TimesNewRomanPSMT" w:cstheme="minorHAnsi"/>
-          <w:sz w:val="24"/>
-          <w:szCs w:val="24"/>
-        </w:rPr>
-        <w:t>f</w:t>
-      </w:r>
-      <w:r>
-        <w:rPr>
-          <w:rFonts w:eastAsia="TimesNewRomanPSMT" w:cstheme="minorHAnsi"/>
-          <w:sz w:val="24"/>
-          <w:szCs w:val="24"/>
-        </w:rPr>
-        <w:t xml:space="preserve">urnish quantitative evidence of the common perceptions writ large in English-speaking society. </w:t>
+    </w:p>
+    <w:p>
+      <w:pPr>
+        <w:autoSpaceDE w:val="0"/>
+        <w:autoSpaceDN w:val="0"/>
+        <w:adjustRightInd w:val="0"/>
+        <w:spacing w:after="0" w:line="240" w:lineRule="auto"/>
+        <w:ind w:right="402"/>
+        <w:rPr>
+          <w:rFonts w:eastAsia="TimesNewRomanPSMT" w:cstheme="minorHAnsi"/>
+          <w:sz w:val="24"/>
+          <w:szCs w:val="24"/>
+        </w:rPr>
+      </w:pPr>
+    </w:p>
+    <w:p>
+      <w:pPr>
+        <w:autoSpaceDE w:val="0"/>
+        <w:autoSpaceDN w:val="0"/>
+        <w:adjustRightInd w:val="0"/>
+        <w:spacing w:after="0" w:line="240" w:lineRule="auto"/>
+        <w:ind w:right="402"/>
+        <w:rPr>
+          <w:rFonts w:eastAsia="TimesNewRomanPSMT" w:cstheme="minorHAnsi"/>
+          <w:sz w:val="24"/>
+          <w:szCs w:val="24"/>
+        </w:rPr>
+      </w:pPr>
+      <w:r>
+        <w:rPr>
+          <w:rFonts w:eastAsia="TimesNewRomanPSMT" w:cstheme="minorHAnsi"/>
+          <w:sz w:val="24"/>
+          <w:szCs w:val="24"/>
+        </w:rPr>
+        <w:t xml:space="preserve">The specific research question would be ‘How has the </w:t>
+      </w:r>
+      <w:r>
+        <w:rPr>
+          <w:rFonts w:eastAsia="TimesNewRomanPSMT" w:cstheme="minorHAnsi"/>
+          <w:sz w:val="24"/>
+          <w:szCs w:val="24"/>
+        </w:rPr>
+        <w:t xml:space="preserve">public </w:t>
+      </w:r>
+      <w:r>
+        <w:rPr>
+          <w:rFonts w:eastAsia="TimesNewRomanPSMT" w:cstheme="minorHAnsi"/>
+          <w:sz w:val="24"/>
+          <w:szCs w:val="24"/>
+        </w:rPr>
+        <w:t>cultural perception of the profession of engineering- with respect to class and economic dimensions- evolved in the United States of America in the course of the 20</w:t>
+      </w:r>
+      <w:r>
+        <w:rPr>
+          <w:rFonts w:eastAsia="TimesNewRomanPSMT" w:cstheme="minorHAnsi"/>
+          <w:sz w:val="24"/>
+          <w:szCs w:val="24"/>
+          <w:vertAlign w:val="superscript"/>
+        </w:rPr>
+        <w:t>th</w:t>
+      </w:r>
+      <w:r>
+        <w:rPr>
+          <w:rFonts w:eastAsia="TimesNewRomanPSMT" w:cstheme="minorHAnsi"/>
+          <w:sz w:val="24"/>
+          <w:szCs w:val="24"/>
+        </w:rPr>
+        <w:t xml:space="preserve"> and 21</w:t>
+      </w:r>
+      <w:r>
+        <w:rPr>
+          <w:rFonts w:eastAsia="TimesNewRomanPSMT" w:cstheme="minorHAnsi"/>
+          <w:sz w:val="24"/>
+          <w:szCs w:val="24"/>
+          <w:vertAlign w:val="superscript"/>
+        </w:rPr>
+        <w:t>st</w:t>
+      </w:r>
+      <w:r>
+        <w:rPr>
+          <w:rFonts w:eastAsia="TimesNewRomanPSMT" w:cstheme="minorHAnsi"/>
+          <w:sz w:val="24"/>
+          <w:szCs w:val="24"/>
+        </w:rPr>
+        <w:t xml:space="preserve"> Centuries?’ The method of Neural Network Word Embeddings Models could be applied</w:t>
+      </w:r>
+      <w:r>
+        <w:rPr>
+          <w:rFonts w:eastAsia="TimesNewRomanPSMT" w:cstheme="minorHAnsi"/>
+          <w:sz w:val="24"/>
+          <w:szCs w:val="24"/>
+        </w:rPr>
+        <w:t xml:space="preserve"> to two of the same sources as in Kozlowski et al, (2018):</w:t>
+      </w:r>
+      <w:r>
+        <w:rPr>
+          <w:rFonts w:eastAsia="TimesNewRomanPSMT" w:cstheme="minorHAnsi"/>
+          <w:sz w:val="24"/>
+          <w:szCs w:val="24"/>
+        </w:rPr>
+        <w:t xml:space="preserve"> Google N-Grams corpus in American English</w:t>
+      </w:r>
+      <w:r>
+        <w:rPr>
+          <w:rFonts w:eastAsia="TimesNewRomanPSMT" w:cstheme="minorHAnsi"/>
+          <w:sz w:val="24"/>
+          <w:szCs w:val="24"/>
+        </w:rPr>
+        <w:t xml:space="preserve"> as well as Google News</w:t>
+      </w:r>
+      <w:r>
+        <w:rPr>
+          <w:rFonts w:eastAsia="TimesNewRomanPSMT" w:cstheme="minorHAnsi"/>
+          <w:sz w:val="24"/>
+          <w:szCs w:val="24"/>
+        </w:rPr>
+        <w:t xml:space="preserve">. This corpus may be supplemented by either online surveys and/or in-person questionnaires. The paper </w:t>
+      </w:r>
+      <w:r>
+        <w:rPr>
+          <w:rFonts w:eastAsia="TimesNewRomanPSMT" w:cstheme="minorHAnsi"/>
+          <w:sz w:val="24"/>
+          <w:szCs w:val="24"/>
+        </w:rPr>
+        <w:t xml:space="preserve">itself </w:t>
+      </w:r>
+      <w:r>
+        <w:rPr>
+          <w:rFonts w:eastAsia="TimesNewRomanPSMT" w:cstheme="minorHAnsi"/>
+          <w:sz w:val="24"/>
+          <w:szCs w:val="24"/>
+        </w:rPr>
+        <w:t xml:space="preserve">would draw on economic and sociological literature on the American middle class, refer to linguistic analyses of technology and include the historical influences of </w:t>
+      </w:r>
+      <w:r>
+        <w:rPr>
+          <w:rFonts w:eastAsia="TimesNewRomanPSMT" w:cstheme="minorHAnsi"/>
+          <w:sz w:val="24"/>
+          <w:szCs w:val="24"/>
+        </w:rPr>
+        <w:t xml:space="preserve">the invention of the personal computer, the rise of the internet and the influence of </w:t>
+      </w:r>
+      <w:r>
+        <w:rPr>
+          <w:rFonts w:eastAsia="TimesNewRomanPSMT" w:cstheme="minorHAnsi"/>
+          <w:sz w:val="24"/>
+          <w:szCs w:val="24"/>
+        </w:rPr>
+        <w:t>immigrations such as by South Asian information technology professionals. The vector model could then al</w:t>
+      </w:r>
+      <w:r>
+        <w:rPr>
+          <w:rFonts w:eastAsia="TimesNewRomanPSMT" w:cstheme="minorHAnsi"/>
+          <w:sz w:val="24"/>
+          <w:szCs w:val="24"/>
+        </w:rPr>
+        <w:t xml:space="preserve">so identify associations of </w:t>
+      </w:r>
+      <w:r>
+        <w:rPr>
+          <w:rFonts w:eastAsia="TimesNewRomanPSMT" w:cstheme="minorHAnsi"/>
+          <w:sz w:val="24"/>
+          <w:szCs w:val="24"/>
+        </w:rPr>
+        <w:t>ter</w:t>
+      </w:r>
+      <w:r>
+        <w:rPr>
+          <w:rFonts w:eastAsia="TimesNewRomanPSMT" w:cstheme="minorHAnsi"/>
+          <w:sz w:val="24"/>
+          <w:szCs w:val="24"/>
+        </w:rPr>
+        <w:t xml:space="preserve">ms related to engineering (‘software’, ‘IT’, etc.) </w:t>
+      </w:r>
+      <w:r>
+        <w:rPr>
+          <w:rFonts w:eastAsia="TimesNewRomanPSMT" w:cstheme="minorHAnsi"/>
+          <w:sz w:val="24"/>
+          <w:szCs w:val="24"/>
+        </w:rPr>
+        <w:t>with nationality and ethnic background.</w:t>
+      </w:r>
+      <w:r>
+        <w:rPr>
+          <w:rFonts w:eastAsia="TimesNewRomanPSMT" w:cstheme="minorHAnsi"/>
+          <w:sz w:val="24"/>
+          <w:szCs w:val="24"/>
+        </w:rPr>
+        <w:t xml:space="preserve"> A time series econometric analysis of s</w:t>
+      </w:r>
+      <w:r>
+        <w:rPr>
+          <w:rFonts w:eastAsia="TimesNewRomanPSMT" w:cstheme="minorHAnsi"/>
+          <w:sz w:val="24"/>
+          <w:szCs w:val="24"/>
+        </w:rPr>
+        <w:t xml:space="preserve">alary data- requested from websites such as </w:t>
+      </w:r>
+      <w:proofErr w:type="spellStart"/>
+      <w:r>
+        <w:rPr>
+          <w:rFonts w:eastAsia="TimesNewRomanPSMT" w:cstheme="minorHAnsi"/>
+          <w:sz w:val="24"/>
+          <w:szCs w:val="24"/>
+        </w:rPr>
+        <w:t>Linkedin</w:t>
+      </w:r>
+      <w:proofErr w:type="spellEnd"/>
+      <w:r>
+        <w:rPr>
+          <w:rFonts w:eastAsia="TimesNewRomanPSMT" w:cstheme="minorHAnsi"/>
+          <w:sz w:val="24"/>
+          <w:szCs w:val="24"/>
+        </w:rPr>
+        <w:t xml:space="preserve">, </w:t>
+      </w:r>
+      <w:proofErr w:type="spellStart"/>
+      <w:r>
+        <w:rPr>
+          <w:rFonts w:eastAsia="TimesNewRomanPSMT" w:cstheme="minorHAnsi"/>
+          <w:sz w:val="24"/>
+          <w:szCs w:val="24"/>
+        </w:rPr>
+        <w:t>Glassdoor</w:t>
+      </w:r>
+      <w:proofErr w:type="spellEnd"/>
+      <w:r>
+        <w:rPr>
+          <w:rFonts w:eastAsia="TimesNewRomanPSMT" w:cstheme="minorHAnsi"/>
+          <w:sz w:val="24"/>
+          <w:szCs w:val="24"/>
+        </w:rPr>
+        <w:t xml:space="preserve"> </w:t>
+      </w:r>
+      <w:r>
+        <w:rPr>
+          <w:rFonts w:eastAsia="TimesNewRomanPSMT" w:cstheme="minorHAnsi"/>
+          <w:sz w:val="24"/>
+          <w:szCs w:val="24"/>
+        </w:rPr>
+        <w:t>o</w:t>
+      </w:r>
+      <w:r>
+        <w:rPr>
+          <w:rFonts w:eastAsia="TimesNewRomanPSMT" w:cstheme="minorHAnsi"/>
+          <w:sz w:val="24"/>
+          <w:szCs w:val="24"/>
+        </w:rPr>
+        <w:t>r publicly available census files-</w:t>
+      </w:r>
+      <w:r>
+        <w:rPr>
+          <w:rFonts w:eastAsia="TimesNewRomanPSMT" w:cstheme="minorHAnsi"/>
+          <w:sz w:val="24"/>
+          <w:szCs w:val="24"/>
+        </w:rPr>
+        <w:t xml:space="preserve"> could then help triangulate the observed trends in the correlations</w:t>
+      </w:r>
+      <w:r>
+        <w:rPr>
+          <w:rFonts w:eastAsia="TimesNewRomanPSMT" w:cstheme="minorHAnsi"/>
+          <w:sz w:val="24"/>
+          <w:szCs w:val="24"/>
+        </w:rPr>
+        <w:t xml:space="preserve"> over the period of study (1900-2018)</w:t>
+      </w:r>
+      <w:r>
+        <w:rPr>
+          <w:rFonts w:eastAsia="TimesNewRomanPSMT" w:cstheme="minorHAnsi"/>
+          <w:sz w:val="24"/>
+          <w:szCs w:val="24"/>
+        </w:rPr>
+        <w:t xml:space="preserve">. </w:t>
       </w:r>
     </w:p>
     <w:p>
@@ -3234,31 +3518,33 @@
           <w:sz w:val="24"/>
           <w:szCs w:val="24"/>
         </w:rPr>
-        <w:t xml:space="preserve">Similar work could be taken up relying on the same Google N-grams source as the authors- albeit this time in other available languages such as Spanish, Russian, French and simplified Chinese, etc. </w:t>
-      </w:r>
-      <w:r>
-        <w:rPr>
-          <w:rFonts w:eastAsia="TimesNewRomanPSMT" w:cstheme="minorHAnsi"/>
-          <w:sz w:val="24"/>
-          <w:szCs w:val="24"/>
-        </w:rPr>
-        <w:t>Like in this paper’s comparison of the UK and USA</w:t>
-      </w:r>
-      <w:r>
-        <w:rPr>
-          <w:rFonts w:eastAsia="TimesNewRomanPSMT" w:cstheme="minorHAnsi"/>
-          <w:sz w:val="24"/>
-          <w:szCs w:val="24"/>
-        </w:rPr>
-        <w:t xml:space="preserve"> in terms of colonial perception</w:t>
-      </w:r>
-      <w:r>
-        <w:rPr>
-          <w:rFonts w:eastAsia="TimesNewRomanPSMT" w:cstheme="minorHAnsi"/>
-          <w:sz w:val="24"/>
-          <w:szCs w:val="24"/>
-        </w:rPr>
-        <w:t xml:space="preserve">, Spanish usage could be contrasted between Spain and its former colonies in Latin America.  Furthermore, </w:t>
+        <w:t>Similar work could be taken up relying on the same Google N-grams source as the authors- albeit this time in other available languages such as Spanish, Russian, French and simplified Chinese, etc</w:t>
+      </w:r>
+      <w:proofErr w:type="gramStart"/>
+      <w:r>
+        <w:rPr>
+          <w:rFonts w:eastAsia="TimesNewRomanPSMT" w:cstheme="minorHAnsi"/>
+          <w:sz w:val="24"/>
+          <w:szCs w:val="24"/>
+        </w:rPr>
+        <w:t>.</w:t>
+      </w:r>
+      <w:r>
+        <w:rPr>
+          <w:rFonts w:eastAsia="TimesNewRomanPSMT" w:cstheme="minorHAnsi"/>
+          <w:sz w:val="24"/>
+          <w:szCs w:val="24"/>
+        </w:rPr>
+        <w:t>.</w:t>
+      </w:r>
+      <w:proofErr w:type="gramEnd"/>
+      <w:r>
+        <w:rPr>
+          <w:rFonts w:eastAsia="TimesNewRomanPSMT" w:cstheme="minorHAnsi"/>
+          <w:sz w:val="24"/>
+          <w:szCs w:val="24"/>
+        </w:rPr>
+        <w:t xml:space="preserve">  Furthermore, </w:t>
       </w:r>
       <w:r>
         <w:rPr>
@@ -3424,7 +3710,16 @@
           <w:sz w:val="24"/>
           <w:szCs w:val="24"/>
         </w:rPr>
-        <w:t xml:space="preserve"> terms for ‘polio’ and ‘faith’ (since respondents claimed that devout Muslims would not be affected by the disease). These helped provide advice to the project partner- UNICEF – on how to reposition its vaccination intervention</w:t>
+        <w:t xml:space="preserve"> terms for ‘polio’ and ‘faith’ (since respondents claimed that devout Muslims would not </w:t>
+      </w:r>
+      <w:r>
+        <w:rPr>
+          <w:rFonts w:eastAsia="TimesNewRomanPSMT" w:cstheme="minorHAnsi"/>
+          <w:sz w:val="24"/>
+          <w:szCs w:val="24"/>
+        </w:rPr>
+        <w:lastRenderedPageBreak/>
+        <w:t>be affected by the disease). These helped provide advice to the project partner- UNICEF – on how to reposition its vaccination intervention</w:t>
       </w:r>
       <w:r>
         <w:rPr>
@@ -3652,34 +3947,83 @@
           <w:sz w:val="24"/>
           <w:szCs w:val="24"/>
         </w:rPr>
-        <w:lastRenderedPageBreak/>
-        <w:t xml:space="preserve">In summary, this research paper provides a cogent and compelling answer to its proposed </w:t>
-      </w:r>
-      <w:proofErr w:type="gramStart"/>
-      <w:r>
-        <w:rPr>
-          <w:rFonts w:eastAsia="TimesNewRomanPSMT" w:cstheme="minorHAnsi"/>
-          <w:sz w:val="24"/>
-          <w:szCs w:val="24"/>
-        </w:rPr>
-        <w:t>research</w:t>
-      </w:r>
-      <w:proofErr w:type="gramEnd"/>
-      <w:r>
-        <w:rPr>
-          <w:rFonts w:eastAsia="TimesNewRomanPSMT" w:cstheme="minorHAnsi"/>
-          <w:sz w:val="24"/>
-          <w:szCs w:val="24"/>
-        </w:rPr>
-        <w:t xml:space="preserve"> question, correctly harnessing a wide range of methods and data sources. Apart from only minor drawbacks in its choice of citations, it sets the stage for</w:t>
-      </w:r>
-      <w:r>
-        <w:rPr>
-          <w:rFonts w:eastAsia="TimesNewRomanPSMT" w:cstheme="minorHAnsi"/>
-          <w:sz w:val="24"/>
-          <w:szCs w:val="24"/>
-        </w:rPr>
-        <w:t xml:space="preserve"> promising lines of inquiry using large-scale text data for the analysis of culture in sociology and beyond. </w:t>
+        <w:t>In summary, Kozlowski et al. (2018)’s</w:t>
+      </w:r>
+      <w:r>
+        <w:rPr>
+          <w:rFonts w:eastAsia="TimesNewRomanPSMT" w:cstheme="minorHAnsi"/>
+          <w:sz w:val="24"/>
+          <w:szCs w:val="24"/>
+        </w:rPr>
+        <w:t xml:space="preserve"> research paper provides a cogent and compelling answer to its pr</w:t>
+      </w:r>
+      <w:r>
+        <w:rPr>
+          <w:rFonts w:eastAsia="TimesNewRomanPSMT" w:cstheme="minorHAnsi"/>
+          <w:sz w:val="24"/>
+          <w:szCs w:val="24"/>
+        </w:rPr>
+        <w:t xml:space="preserve">oposed research question, </w:t>
+      </w:r>
+      <w:proofErr w:type="spellStart"/>
+      <w:r>
+        <w:rPr>
+          <w:rFonts w:eastAsia="TimesNewRomanPSMT" w:cstheme="minorHAnsi"/>
+          <w:sz w:val="24"/>
+          <w:szCs w:val="24"/>
+        </w:rPr>
+        <w:t>appropriatey</w:t>
+      </w:r>
+      <w:proofErr w:type="spellEnd"/>
+      <w:r>
+        <w:rPr>
+          <w:rFonts w:eastAsia="TimesNewRomanPSMT" w:cstheme="minorHAnsi"/>
+          <w:sz w:val="24"/>
+          <w:szCs w:val="24"/>
+        </w:rPr>
+        <w:t xml:space="preserve"> </w:t>
+      </w:r>
+      <w:proofErr w:type="spellStart"/>
+      <w:r>
+        <w:rPr>
+          <w:rFonts w:eastAsia="TimesNewRomanPSMT" w:cstheme="minorHAnsi"/>
+          <w:sz w:val="24"/>
+          <w:szCs w:val="24"/>
+        </w:rPr>
+        <w:t>tly</w:t>
+      </w:r>
+      <w:proofErr w:type="spellEnd"/>
+      <w:r>
+        <w:rPr>
+          <w:rFonts w:eastAsia="TimesNewRomanPSMT" w:cstheme="minorHAnsi"/>
+          <w:sz w:val="24"/>
+          <w:szCs w:val="24"/>
+        </w:rPr>
+        <w:t xml:space="preserve"> harnessing a wide range of methods and data sources. Apart from only minor drawbacks in its choice of citations, it sets the stage for</w:t>
+      </w:r>
+      <w:r>
+        <w:rPr>
+          <w:rFonts w:eastAsia="TimesNewRomanPSMT" w:cstheme="minorHAnsi"/>
+          <w:sz w:val="24"/>
+          <w:szCs w:val="24"/>
+        </w:rPr>
+        <w:t xml:space="preserve"> promising lines of inquiry using large-scale text data for the analysis of culture in sociology and beyond</w:t>
+      </w:r>
+      <w:r>
+        <w:rPr>
+          <w:rFonts w:eastAsia="TimesNewRomanPSMT" w:cstheme="minorHAnsi"/>
+          <w:sz w:val="24"/>
+          <w:szCs w:val="24"/>
+        </w:rPr>
+        <w:t>, such as those suggested in the conclusion</w:t>
+      </w:r>
+      <w:r>
+        <w:rPr>
+          <w:rFonts w:eastAsia="TimesNewRomanPSMT" w:cstheme="minorHAnsi"/>
+          <w:sz w:val="24"/>
+          <w:szCs w:val="24"/>
+        </w:rPr>
+        <w:t xml:space="preserve">. </w:t>
       </w:r>
     </w:p>
     <w:p>
@@ -4525,42 +4869,6 @@
         <w:t>Cambridge University Press.</w:t>
       </w:r>
       <w:proofErr w:type="gramEnd"/>
-    </w:p>
-    <w:p>
-      <w:pPr>
-        <w:ind w:right="402"/>
-        <w:rPr>
-          <w:rFonts w:cstheme="minorHAnsi"/>
-          <w:sz w:val="24"/>
-          <w:szCs w:val="24"/>
-        </w:rPr>
-      </w:pPr>
-    </w:p>
-    <w:p>
-      <w:pPr>
-        <w:ind w:right="402"/>
-        <w:rPr>
-          <w:rFonts w:cstheme="minorHAnsi"/>
-          <w:sz w:val="24"/>
-          <w:szCs w:val="24"/>
-        </w:rPr>
-      </w:pPr>
-    </w:p>
-    <w:p>
-      <w:pPr>
-        <w:ind w:right="402"/>
-        <w:rPr>
-          <w:rFonts w:cstheme="minorHAnsi"/>
-        </w:rPr>
-      </w:pPr>
-      <w:r>
-        <w:rPr>
-          <w:rFonts w:eastAsia="TimesNewRomanPSMT" w:cstheme="minorHAnsi"/>
-          <w:sz w:val="24"/>
-          <w:szCs w:val="24"/>
-        </w:rPr>
-        <w:t>.</w:t>
-      </w:r>
     </w:p>
     <w:sectPr>
       <w:pgSz w:w="11906" w:h="16838"/>
@@ -5395,7 +5703,7 @@
 </file>
 
 <file path=customXml/itemProps1.xml><?xml version="1.0" encoding="utf-8"?>
-<ds:datastoreItem xmlns:ds="http://schemas.openxmlformats.org/officeDocument/2006/customXml" ds:itemID="{508EC711-48CF-4A4B-9B28-A88CB93FA6C2}">
+<ds:datastoreItem xmlns:ds="http://schemas.openxmlformats.org/officeDocument/2006/customXml" ds:itemID="{A02126D0-04B2-4D81-8533-EE628D32A77E}">
   <ds:schemaRefs>
     <ds:schemaRef ds:uri="http://schemas.openxmlformats.org/officeDocument/2006/bibliography"/>
   </ds:schemaRefs>

</xml_diff>